<commit_message>
added lab exercise 3
</commit_message>
<xml_diff>
--- a/LaboratoryExercise2/docs/Testing Plan.docx
+++ b/LaboratoryExercise2/docs/Testing Plan.docx
@@ -697,9 +697,9 @@
           <w:p>
             <w:r>
               <w:drawing>
-                <wp:inline distT="0" distB="0" distL="0" distR="0" wp14:anchorId="166AFFA4" wp14:editId="21DE0208">
-                  <wp:extent cx="6988146" cy="2042337"/>
-                  <wp:effectExtent l="0" t="0" r="3810" b="0"/>
+                <wp:inline distT="0" distB="0" distL="0" distR="0" wp14:anchorId="18E1A08C" wp14:editId="22D8E078">
+                  <wp:extent cx="7247248" cy="1851820"/>
+                  <wp:effectExtent l="0" t="0" r="0" b="0"/>
                   <wp:docPr id="1" name="Picture 1"/>
                   <wp:cNvGraphicFramePr>
                     <a:graphicFrameLocks xmlns:a="http://schemas.openxmlformats.org/drawingml/2006/main" noChangeAspect="1"/>
@@ -720,7 +720,7 @@
                         <pic:spPr>
                           <a:xfrm>
                             <a:off x="0" y="0"/>
-                            <a:ext cx="6988146" cy="2042337"/>
+                            <a:ext cx="7247248" cy="1851820"/>
                           </a:xfrm>
                           <a:prstGeom prst="rect">
                             <a:avLst/>
@@ -837,10 +837,10 @@
           <w:p>
             <w:r>
               <w:drawing>
-                <wp:inline distT="0" distB="0" distL="0" distR="0" wp14:anchorId="5A2B446E" wp14:editId="48ED1CE8">
-                  <wp:extent cx="7125317" cy="2209992"/>
-                  <wp:effectExtent l="0" t="0" r="0" b="0"/>
-                  <wp:docPr id="2" name="Picture 2"/>
+                <wp:inline distT="0" distB="0" distL="0" distR="0" wp14:anchorId="65C28A48" wp14:editId="733FC671">
+                  <wp:extent cx="6850974" cy="1958510"/>
+                  <wp:effectExtent l="0" t="0" r="7620" b="3810"/>
+                  <wp:docPr id="3" name="Picture 3"/>
                   <wp:cNvGraphicFramePr>
                     <a:graphicFrameLocks xmlns:a="http://schemas.openxmlformats.org/drawingml/2006/main" noChangeAspect="1"/>
                   </wp:cNvGraphicFramePr>
@@ -860,7 +860,7 @@
                         <pic:spPr>
                           <a:xfrm>
                             <a:off x="0" y="0"/>
-                            <a:ext cx="7125317" cy="2209992"/>
+                            <a:ext cx="6850974" cy="1958510"/>
                           </a:xfrm>
                           <a:prstGeom prst="rect">
                             <a:avLst/>
@@ -883,6 +883,7 @@
               <w:t>Yes</w:t>
             </w:r>
           </w:p>
+          <w:p/>
         </w:tc>
         <w:tc>
           <w:tcPr>
@@ -960,10 +961,10 @@
           <w:p>
             <w:r>
               <w:drawing>
-                <wp:inline distT="0" distB="0" distL="0" distR="0" wp14:anchorId="1CF887A1" wp14:editId="0577E782">
-                  <wp:extent cx="4907705" cy="1234547"/>
-                  <wp:effectExtent l="0" t="0" r="7620" b="3810"/>
-                  <wp:docPr id="4" name="Picture 4"/>
+                <wp:inline distT="0" distB="0" distL="0" distR="0" wp14:anchorId="7E921D62" wp14:editId="467E379B">
+                  <wp:extent cx="4846740" cy="1028789"/>
+                  <wp:effectExtent l="0" t="0" r="0" b="0"/>
+                  <wp:docPr id="7" name="Picture 7"/>
                   <wp:cNvGraphicFramePr>
                     <a:graphicFrameLocks xmlns:a="http://schemas.openxmlformats.org/drawingml/2006/main" noChangeAspect="1"/>
                   </wp:cNvGraphicFramePr>
@@ -983,7 +984,7 @@
                         <pic:spPr>
                           <a:xfrm>
                             <a:off x="0" y="0"/>
-                            <a:ext cx="4907705" cy="1234547"/>
+                            <a:ext cx="4846740" cy="1028789"/>
                           </a:xfrm>
                           <a:prstGeom prst="rect">
                             <a:avLst/>
@@ -1092,10 +1093,10 @@
           <w:p>
             <w:r>
               <w:drawing>
-                <wp:inline distT="0" distB="0" distL="0" distR="0" wp14:anchorId="79B7B5CE" wp14:editId="17C6A7AF">
-                  <wp:extent cx="4305673" cy="1409822"/>
-                  <wp:effectExtent l="0" t="0" r="0" b="0"/>
-                  <wp:docPr id="5" name="Picture 5"/>
+                <wp:inline distT="0" distB="0" distL="0" distR="0" wp14:anchorId="2EC66AE6" wp14:editId="0CFFCE74">
+                  <wp:extent cx="4145639" cy="1348857"/>
+                  <wp:effectExtent l="0" t="0" r="7620" b="3810"/>
+                  <wp:docPr id="22" name="Picture 22"/>
                   <wp:cNvGraphicFramePr>
                     <a:graphicFrameLocks xmlns:a="http://schemas.openxmlformats.org/drawingml/2006/main" noChangeAspect="1"/>
                   </wp:cNvGraphicFramePr>
@@ -1115,7 +1116,7 @@
                         <pic:spPr>
                           <a:xfrm>
                             <a:off x="0" y="0"/>
-                            <a:ext cx="4305673" cy="1409822"/>
+                            <a:ext cx="4145639" cy="1348857"/>
                           </a:xfrm>
                           <a:prstGeom prst="rect">
                             <a:avLst/>
@@ -1225,10 +1226,10 @@
           <w:p>
             <w:r>
               <w:drawing>
-                <wp:inline distT="0" distB="0" distL="0" distR="0" wp14:anchorId="37CD9460" wp14:editId="64C2091B">
-                  <wp:extent cx="7552074" cy="922100"/>
-                  <wp:effectExtent l="0" t="0" r="0" b="0"/>
-                  <wp:docPr id="6" name="Picture 6"/>
+                <wp:inline distT="0" distB="0" distL="0" distR="0" wp14:anchorId="7885C8B8" wp14:editId="3F7240AB">
+                  <wp:extent cx="7521592" cy="861135"/>
+                  <wp:effectExtent l="0" t="0" r="3175" b="0"/>
+                  <wp:docPr id="29" name="Picture 29"/>
                   <wp:cNvGraphicFramePr>
                     <a:graphicFrameLocks xmlns:a="http://schemas.openxmlformats.org/drawingml/2006/main" noChangeAspect="1"/>
                   </wp:cNvGraphicFramePr>
@@ -1248,7 +1249,7 @@
                         <pic:spPr>
                           <a:xfrm>
                             <a:off x="0" y="0"/>
-                            <a:ext cx="7552074" cy="922100"/>
+                            <a:ext cx="7521592" cy="861135"/>
                           </a:xfrm>
                           <a:prstGeom prst="rect">
                             <a:avLst/>
@@ -1367,10 +1368,10 @@
           <w:p>
             <w:r>
               <w:drawing>
-                <wp:inline distT="0" distB="0" distL="0" distR="0" wp14:anchorId="6E79A8EE" wp14:editId="4C529AD6">
-                  <wp:extent cx="6988146" cy="2301439"/>
-                  <wp:effectExtent l="0" t="0" r="3810" b="3810"/>
-                  <wp:docPr id="8" name="Picture 8"/>
+                <wp:inline distT="0" distB="0" distL="0" distR="0" wp14:anchorId="0740788E" wp14:editId="4F5D82BA">
+                  <wp:extent cx="6858594" cy="2354784"/>
+                  <wp:effectExtent l="0" t="0" r="0" b="7620"/>
+                  <wp:docPr id="30" name="Picture 30"/>
                   <wp:cNvGraphicFramePr>
                     <a:graphicFrameLocks xmlns:a="http://schemas.openxmlformats.org/drawingml/2006/main" noChangeAspect="1"/>
                   </wp:cNvGraphicFramePr>
@@ -1390,7 +1391,7 @@
                         <pic:spPr>
                           <a:xfrm>
                             <a:off x="0" y="0"/>
-                            <a:ext cx="6988146" cy="2301439"/>
+                            <a:ext cx="6858594" cy="2354784"/>
                           </a:xfrm>
                           <a:prstGeom prst="rect">
                             <a:avLst/>
@@ -1494,10 +1495,10 @@
           <w:p>
             <w:r>
               <w:drawing>
-                <wp:inline distT="0" distB="0" distL="0" distR="0" wp14:anchorId="2860420C" wp14:editId="0FD28FDE">
-                  <wp:extent cx="6424217" cy="1249788"/>
-                  <wp:effectExtent l="0" t="0" r="0" b="7620"/>
-                  <wp:docPr id="9" name="Picture 9"/>
+                <wp:inline distT="0" distB="0" distL="0" distR="0" wp14:anchorId="236912A6" wp14:editId="10FD2175">
+                  <wp:extent cx="3596952" cy="419136"/>
+                  <wp:effectExtent l="0" t="0" r="3810" b="0"/>
+                  <wp:docPr id="31" name="Picture 31"/>
                   <wp:cNvGraphicFramePr>
                     <a:graphicFrameLocks xmlns:a="http://schemas.openxmlformats.org/drawingml/2006/main" noChangeAspect="1"/>
                   </wp:cNvGraphicFramePr>
@@ -1517,7 +1518,7 @@
                         <pic:spPr>
                           <a:xfrm>
                             <a:off x="0" y="0"/>
-                            <a:ext cx="6424217" cy="1249788"/>
+                            <a:ext cx="3596952" cy="419136"/>
                           </a:xfrm>
                           <a:prstGeom prst="rect">
                             <a:avLst/>
@@ -1601,10 +1602,10 @@
           <w:p>
             <w:r>
               <w:drawing>
-                <wp:inline distT="0" distB="0" distL="0" distR="0" wp14:anchorId="28F78F08" wp14:editId="3C36E3CC">
-                  <wp:extent cx="4907705" cy="906859"/>
-                  <wp:effectExtent l="0" t="0" r="7620" b="7620"/>
-                  <wp:docPr id="10" name="Picture 10"/>
+                <wp:inline distT="0" distB="0" distL="0" distR="0" wp14:anchorId="1EF849AC" wp14:editId="362F1A16">
+                  <wp:extent cx="4816257" cy="655377"/>
+                  <wp:effectExtent l="0" t="0" r="3810" b="0"/>
+                  <wp:docPr id="32" name="Picture 32"/>
                   <wp:cNvGraphicFramePr>
                     <a:graphicFrameLocks xmlns:a="http://schemas.openxmlformats.org/drawingml/2006/main" noChangeAspect="1"/>
                   </wp:cNvGraphicFramePr>
@@ -1624,7 +1625,7 @@
                         <pic:spPr>
                           <a:xfrm>
                             <a:off x="0" y="0"/>
-                            <a:ext cx="4907705" cy="906859"/>
+                            <a:ext cx="4816257" cy="655377"/>
                           </a:xfrm>
                           <a:prstGeom prst="rect">
                             <a:avLst/>
@@ -1721,17 +1722,12 @@
             <w:tcW w:w="13638" w:type="dxa"/>
           </w:tcPr>
           <w:p>
-            <w:pPr>
-              <w:rPr>
-                <w:noProof/>
-              </w:rPr>
-            </w:pPr>
             <w:r>
               <w:drawing>
-                <wp:inline distT="0" distB="0" distL="0" distR="0" wp14:anchorId="6866744A" wp14:editId="3D88195E">
-                  <wp:extent cx="3726503" cy="944962"/>
-                  <wp:effectExtent l="0" t="0" r="7620" b="7620"/>
-                  <wp:docPr id="11" name="Picture 11"/>
+                <wp:inline distT="0" distB="0" distL="0" distR="0" wp14:anchorId="1902FFDD" wp14:editId="231E8758">
+                  <wp:extent cx="1790855" cy="434378"/>
+                  <wp:effectExtent l="0" t="0" r="0" b="3810"/>
+                  <wp:docPr id="33" name="Picture 33"/>
                   <wp:cNvGraphicFramePr>
                     <a:graphicFrameLocks xmlns:a="http://schemas.openxmlformats.org/drawingml/2006/main" noChangeAspect="1"/>
                   </wp:cNvGraphicFramePr>
@@ -1751,7 +1747,7 @@
                         <pic:spPr>
                           <a:xfrm>
                             <a:off x="0" y="0"/>
-                            <a:ext cx="3726503" cy="944962"/>
+                            <a:ext cx="1790855" cy="434378"/>
                           </a:xfrm>
                           <a:prstGeom prst="rect">
                             <a:avLst/>
@@ -1763,20 +1759,14 @@
                 </wp:inline>
               </w:drawing>
             </w:r>
-            <w:r>
-              <w:rPr>
-                <w:noProof/>
-              </w:rPr>
-              <w:t xml:space="preserve"> </w:t>
-            </w:r>
           </w:p>
           <w:p>
             <w:r>
               <w:drawing>
-                <wp:inline distT="0" distB="0" distL="0" distR="0" wp14:anchorId="54CCD07B" wp14:editId="5066F418">
-                  <wp:extent cx="1234547" cy="213378"/>
-                  <wp:effectExtent l="0" t="0" r="3810" b="0"/>
-                  <wp:docPr id="12" name="Picture 12"/>
+                <wp:inline distT="0" distB="0" distL="0" distR="0" wp14:anchorId="34C12D1C" wp14:editId="71EC5280">
+                  <wp:extent cx="1188823" cy="167655"/>
+                  <wp:effectExtent l="0" t="0" r="0" b="3810"/>
+                  <wp:docPr id="34" name="Picture 34"/>
                   <wp:cNvGraphicFramePr>
                     <a:graphicFrameLocks xmlns:a="http://schemas.openxmlformats.org/drawingml/2006/main" noChangeAspect="1"/>
                   </wp:cNvGraphicFramePr>
@@ -1796,7 +1786,7 @@
                         <pic:spPr>
                           <a:xfrm>
                             <a:off x="0" y="0"/>
-                            <a:ext cx="1234547" cy="213378"/>
+                            <a:ext cx="1188823" cy="167655"/>
                           </a:xfrm>
                           <a:prstGeom prst="rect">
                             <a:avLst/>
@@ -1880,10 +1870,10 @@
           <w:p>
             <w:r>
               <w:drawing>
-                <wp:inline distT="0" distB="0" distL="0" distR="0" wp14:anchorId="7E66BA26" wp14:editId="46003A1E">
-                  <wp:extent cx="5082980" cy="716342"/>
-                  <wp:effectExtent l="0" t="0" r="3810" b="7620"/>
-                  <wp:docPr id="13" name="Picture 13"/>
+                <wp:inline distT="0" distB="0" distL="0" distR="0" wp14:anchorId="45A5035B" wp14:editId="667E80F0">
+                  <wp:extent cx="4770533" cy="693480"/>
+                  <wp:effectExtent l="0" t="0" r="0" b="0"/>
+                  <wp:docPr id="35" name="Picture 35"/>
                   <wp:cNvGraphicFramePr>
                     <a:graphicFrameLocks xmlns:a="http://schemas.openxmlformats.org/drawingml/2006/main" noChangeAspect="1"/>
                   </wp:cNvGraphicFramePr>
@@ -1903,7 +1893,7 @@
                         <pic:spPr>
                           <a:xfrm>
                             <a:off x="0" y="0"/>
-                            <a:ext cx="5082980" cy="716342"/>
+                            <a:ext cx="4770533" cy="693480"/>
                           </a:xfrm>
                           <a:prstGeom prst="rect">
                             <a:avLst/>
@@ -1995,10 +1985,10 @@
           <w:p>
             <w:r>
               <w:drawing>
-                <wp:inline distT="0" distB="0" distL="0" distR="0" wp14:anchorId="4602E5EA" wp14:editId="783B20CA">
-                  <wp:extent cx="4054191" cy="883997"/>
-                  <wp:effectExtent l="0" t="0" r="3810" b="0"/>
-                  <wp:docPr id="14" name="Picture 14"/>
+                <wp:inline distT="0" distB="0" distL="0" distR="0" wp14:anchorId="73593839" wp14:editId="40CEE9CE">
+                  <wp:extent cx="4115157" cy="899238"/>
+                  <wp:effectExtent l="0" t="0" r="0" b="0"/>
+                  <wp:docPr id="36" name="Picture 36"/>
                   <wp:cNvGraphicFramePr>
                     <a:graphicFrameLocks xmlns:a="http://schemas.openxmlformats.org/drawingml/2006/main" noChangeAspect="1"/>
                   </wp:cNvGraphicFramePr>
@@ -2018,7 +2008,7 @@
                         <pic:spPr>
                           <a:xfrm>
                             <a:off x="0" y="0"/>
-                            <a:ext cx="4054191" cy="883997"/>
+                            <a:ext cx="4115157" cy="899238"/>
                           </a:xfrm>
                           <a:prstGeom prst="rect">
                             <a:avLst/>
@@ -2372,10 +2362,10 @@
           <w:p>
             <w:r>
               <w:drawing>
-                <wp:inline distT="0" distB="0" distL="0" distR="0" wp14:anchorId="62BD825D" wp14:editId="1B3F20A0">
-                  <wp:extent cx="4762913" cy="541067"/>
+                <wp:inline distT="0" distB="0" distL="0" distR="0" wp14:anchorId="511DDF9E" wp14:editId="0218952E">
+                  <wp:extent cx="4884843" cy="533446"/>
                   <wp:effectExtent l="0" t="0" r="0" b="0"/>
-                  <wp:docPr id="15" name="Picture 15"/>
+                  <wp:docPr id="37" name="Picture 37"/>
                   <wp:cNvGraphicFramePr>
                     <a:graphicFrameLocks xmlns:a="http://schemas.openxmlformats.org/drawingml/2006/main" noChangeAspect="1"/>
                   </wp:cNvGraphicFramePr>
@@ -2395,7 +2385,7 @@
                         <pic:spPr>
                           <a:xfrm>
                             <a:off x="0" y="0"/>
-                            <a:ext cx="4762913" cy="541067"/>
+                            <a:ext cx="4884843" cy="533446"/>
                           </a:xfrm>
                           <a:prstGeom prst="rect">
                             <a:avLst/>
@@ -2507,10 +2497,10 @@
           <w:p>
             <w:r>
               <w:drawing>
-                <wp:inline distT="0" distB="0" distL="0" distR="0" wp14:anchorId="6EB8E8E7" wp14:editId="46CBDB55">
-                  <wp:extent cx="3756986" cy="1699407"/>
+                <wp:inline distT="0" distB="0" distL="0" distR="0" wp14:anchorId="73C876CA" wp14:editId="6C82271B">
+                  <wp:extent cx="3741744" cy="1379340"/>
                   <wp:effectExtent l="0" t="0" r="0" b="0"/>
-                  <wp:docPr id="16" name="Picture 16"/>
+                  <wp:docPr id="38" name="Picture 38"/>
                   <wp:cNvGraphicFramePr>
                     <a:graphicFrameLocks xmlns:a="http://schemas.openxmlformats.org/drawingml/2006/main" noChangeAspect="1"/>
                   </wp:cNvGraphicFramePr>
@@ -2530,7 +2520,7 @@
                         <pic:spPr>
                           <a:xfrm>
                             <a:off x="0" y="0"/>
-                            <a:ext cx="3756986" cy="1699407"/>
+                            <a:ext cx="3741744" cy="1379340"/>
                           </a:xfrm>
                           <a:prstGeom prst="rect">
                             <a:avLst/>
@@ -2649,10 +2639,10 @@
           <w:p>
             <w:r>
               <w:drawing>
-                <wp:inline distT="0" distB="0" distL="0" distR="0" wp14:anchorId="3E44C5F9" wp14:editId="6F6BB539">
-                  <wp:extent cx="4237087" cy="1722269"/>
+                <wp:inline distT="0" distB="0" distL="0" distR="0" wp14:anchorId="3C4A0E34" wp14:editId="000FC36D">
+                  <wp:extent cx="4023709" cy="1524132"/>
                   <wp:effectExtent l="0" t="0" r="0" b="0"/>
-                  <wp:docPr id="17" name="Picture 17"/>
+                  <wp:docPr id="39" name="Picture 39"/>
                   <wp:cNvGraphicFramePr>
                     <a:graphicFrameLocks xmlns:a="http://schemas.openxmlformats.org/drawingml/2006/main" noChangeAspect="1"/>
                   </wp:cNvGraphicFramePr>
@@ -2672,7 +2662,7 @@
                         <pic:spPr>
                           <a:xfrm>
                             <a:off x="0" y="0"/>
-                            <a:ext cx="4237087" cy="1722269"/>
+                            <a:ext cx="4023709" cy="1524132"/>
                           </a:xfrm>
                           <a:prstGeom prst="rect">
                             <a:avLst/>
@@ -2808,10 +2798,10 @@
           <w:p>
             <w:r>
               <w:drawing>
-                <wp:inline distT="0" distB="0" distL="0" distR="0" wp14:anchorId="7144FFC0" wp14:editId="7F1460A2">
-                  <wp:extent cx="5265876" cy="1219306"/>
+                <wp:inline distT="0" distB="0" distL="0" distR="0" wp14:anchorId="1A649619" wp14:editId="1FDEF595">
+                  <wp:extent cx="4214225" cy="1775614"/>
                   <wp:effectExtent l="0" t="0" r="0" b="0"/>
-                  <wp:docPr id="21" name="Picture 21"/>
+                  <wp:docPr id="40" name="Picture 40"/>
                   <wp:cNvGraphicFramePr>
                     <a:graphicFrameLocks xmlns:a="http://schemas.openxmlformats.org/drawingml/2006/main" noChangeAspect="1"/>
                   </wp:cNvGraphicFramePr>
@@ -2831,7 +2821,7 @@
                         <pic:spPr>
                           <a:xfrm>
                             <a:off x="0" y="0"/>
-                            <a:ext cx="5265876" cy="1219306"/>
+                            <a:ext cx="4214225" cy="1775614"/>
                           </a:xfrm>
                           <a:prstGeom prst="rect">
                             <a:avLst/>
@@ -2844,116 +2834,13 @@
               </w:drawing>
             </w:r>
           </w:p>
-        </w:tc>
-        <w:tc>
-          <w:tcPr>
-            <w:tcW w:w="990" w:type="dxa"/>
-          </w:tcPr>
-          <w:p>
-            <w:r>
-              <w:t>Yes</w:t>
-            </w:r>
-          </w:p>
-        </w:tc>
-        <w:tc>
-          <w:tcPr>
-            <w:tcW w:w="2520" w:type="dxa"/>
-          </w:tcPr>
-          <w:p/>
-        </w:tc>
-      </w:tr>
-      <w:tr>
-        <w:tc>
-          <w:tcPr>
-            <w:tcW w:w="798" w:type="dxa"/>
-          </w:tcPr>
-          <w:p>
-            <w:r>
-              <w:t>F4</w:t>
-            </w:r>
-          </w:p>
-        </w:tc>
-        <w:tc>
-          <w:tcPr>
-            <w:tcW w:w="1409" w:type="dxa"/>
-          </w:tcPr>
-          <w:p>
-            <w:r>
-              <w:t>Generate Payslip</w:t>
-            </w:r>
-          </w:p>
-        </w:tc>
-        <w:tc>
-          <w:tcPr>
-            <w:tcW w:w="1265" w:type="dxa"/>
-          </w:tcPr>
-          <w:p>
-            <w:r>
-              <w:t>D</w:t>
-            </w:r>
-          </w:p>
-          <w:p>
-            <w:r>
-              <w:t>678912345</w:t>
-            </w:r>
-          </w:p>
-          <w:p>
-            <w:r>
-              <w:t>1</w:t>
-            </w:r>
-          </w:p>
-        </w:tc>
-        <w:tc>
-          <w:tcPr>
-            <w:tcW w:w="1604" w:type="dxa"/>
-          </w:tcPr>
-          <w:p>
-            <w:r>
-              <w:t>January</w:t>
-            </w:r>
-          </w:p>
-          <w:p>
-            <w:r>
-              <w:t>678912345</w:t>
-            </w:r>
-          </w:p>
-          <w:p>
-            <w:r>
-              <w:t>Li, Jo</w:t>
-            </w:r>
-          </w:p>
-          <w:p>
-            <w:r>
-              <w:t>Marketing</w:t>
-            </w:r>
-          </w:p>
-          <w:p>
-            <w:r>
-              <w:t>80</w:t>
-            </w:r>
-          </w:p>
-          <w:p>
-            <w:r>
-              <w:t>10</w:t>
-            </w:r>
-          </w:p>
-          <w:p>
-            <w:r>
-              <w:t>800</w:t>
-            </w:r>
-          </w:p>
-        </w:tc>
-        <w:tc>
-          <w:tcPr>
-            <w:tcW w:w="13638" w:type="dxa"/>
-          </w:tcPr>
           <w:p>
             <w:r>
               <w:drawing>
-                <wp:inline distT="0" distB="0" distL="0" distR="0" wp14:anchorId="4E9D9CF3" wp14:editId="0F9B04CD">
-                  <wp:extent cx="5265876" cy="1265030"/>
-                  <wp:effectExtent l="0" t="0" r="0" b="0"/>
-                  <wp:docPr id="18" name="Picture 18"/>
+                <wp:inline distT="0" distB="0" distL="0" distR="0" wp14:anchorId="19C07EC6" wp14:editId="08CC3478">
+                  <wp:extent cx="5243014" cy="1249788"/>
+                  <wp:effectExtent l="0" t="0" r="0" b="7620"/>
+                  <wp:docPr id="41" name="Picture 41"/>
                   <wp:cNvGraphicFramePr>
                     <a:graphicFrameLocks xmlns:a="http://schemas.openxmlformats.org/drawingml/2006/main" noChangeAspect="1"/>
                   </wp:cNvGraphicFramePr>
@@ -2973,7 +2860,7 @@
                         <pic:spPr>
                           <a:xfrm>
                             <a:off x="0" y="0"/>
-                            <a:ext cx="5265876" cy="1265030"/>
+                            <a:ext cx="5243014" cy="1249788"/>
                           </a:xfrm>
                           <a:prstGeom prst="rect">
                             <a:avLst/>
@@ -3011,17 +2898,17 @@
           </w:tcPr>
           <w:p>
             <w:r>
-              <w:t>F4 - EXTRA</w:t>
-            </w:r>
-          </w:p>
-        </w:tc>
-        <w:tc>
-          <w:tcPr>
-            <w:tcW w:w="1409" w:type="dxa"/>
-          </w:tcPr>
-          <w:p>
-            <w:r>
-              <w:t>Generate Payslip: Employee has No Records</w:t>
+              <w:t>F4</w:t>
+            </w:r>
+          </w:p>
+        </w:tc>
+        <w:tc>
+          <w:tcPr>
+            <w:tcW w:w="1409" w:type="dxa"/>
+          </w:tcPr>
+          <w:p>
+            <w:r>
+              <w:t>Generate Payslip</w:t>
             </w:r>
           </w:p>
         </w:tc>
@@ -3036,17 +2923,52 @@
           </w:p>
           <w:p>
             <w:r>
-              <w:t>123456789</w:t>
-            </w:r>
-          </w:p>
-        </w:tc>
-        <w:tc>
-          <w:tcPr>
-            <w:tcW w:w="1604" w:type="dxa"/>
-          </w:tcPr>
-          <w:p>
-            <w:r>
-              <w:t>Employee Has No Record</w:t>
+              <w:t>678912345</w:t>
+            </w:r>
+          </w:p>
+          <w:p>
+            <w:r>
+              <w:t>1</w:t>
+            </w:r>
+          </w:p>
+        </w:tc>
+        <w:tc>
+          <w:tcPr>
+            <w:tcW w:w="1604" w:type="dxa"/>
+          </w:tcPr>
+          <w:p>
+            <w:r>
+              <w:t>January</w:t>
+            </w:r>
+          </w:p>
+          <w:p>
+            <w:r>
+              <w:t>678912345</w:t>
+            </w:r>
+          </w:p>
+          <w:p>
+            <w:r>
+              <w:t>Li, Jo</w:t>
+            </w:r>
+          </w:p>
+          <w:p>
+            <w:r>
+              <w:t>Marketing</w:t>
+            </w:r>
+          </w:p>
+          <w:p>
+            <w:r>
+              <w:t>80</w:t>
+            </w:r>
+          </w:p>
+          <w:p>
+            <w:r>
+              <w:t>10</w:t>
+            </w:r>
+          </w:p>
+          <w:p>
+            <w:r>
+              <w:t>800</w:t>
             </w:r>
           </w:p>
         </w:tc>
@@ -3057,10 +2979,10 @@
           <w:p>
             <w:r>
               <w:drawing>
-                <wp:inline distT="0" distB="0" distL="0" distR="0" wp14:anchorId="5AB389A0" wp14:editId="34B39B83">
-                  <wp:extent cx="4892464" cy="548688"/>
-                  <wp:effectExtent l="0" t="0" r="3810" b="3810"/>
-                  <wp:docPr id="19" name="Picture 19"/>
+                <wp:inline distT="0" distB="0" distL="0" distR="0" wp14:anchorId="468141D7" wp14:editId="67C7BA2E">
+                  <wp:extent cx="5250635" cy="1165961"/>
+                  <wp:effectExtent l="0" t="0" r="7620" b="0"/>
+                  <wp:docPr id="42" name="Picture 42"/>
                   <wp:cNvGraphicFramePr>
                     <a:graphicFrameLocks xmlns:a="http://schemas.openxmlformats.org/drawingml/2006/main" noChangeAspect="1"/>
                   </wp:cNvGraphicFramePr>
@@ -3080,7 +3002,7 @@
                         <pic:spPr>
                           <a:xfrm>
                             <a:off x="0" y="0"/>
-                            <a:ext cx="4892464" cy="548688"/>
+                            <a:ext cx="5250635" cy="1165961"/>
                           </a:xfrm>
                           <a:prstGeom prst="rect">
                             <a:avLst/>
@@ -3118,17 +3040,17 @@
           </w:tcPr>
           <w:p>
             <w:r>
-              <w:t>F4  -B</w:t>
-            </w:r>
-          </w:p>
-        </w:tc>
-        <w:tc>
-          <w:tcPr>
-            <w:tcW w:w="1409" w:type="dxa"/>
-          </w:tcPr>
-          <w:p>
-            <w:r>
-              <w:t>Generate Payslip: Employee No Record for Month</w:t>
+              <w:t>F4 - EXTRA</w:t>
+            </w:r>
+          </w:p>
+        </w:tc>
+        <w:tc>
+          <w:tcPr>
+            <w:tcW w:w="1409" w:type="dxa"/>
+          </w:tcPr>
+          <w:p>
+            <w:r>
+              <w:t>Generate Payslip: Employee has No Records</w:t>
             </w:r>
           </w:p>
         </w:tc>
@@ -3143,22 +3065,17 @@
           </w:p>
           <w:p>
             <w:r>
-              <w:t>678912345</w:t>
-            </w:r>
-          </w:p>
-          <w:p>
-            <w:r>
-              <w:t>3</w:t>
-            </w:r>
-          </w:p>
-        </w:tc>
-        <w:tc>
-          <w:tcPr>
-            <w:tcW w:w="1604" w:type="dxa"/>
-          </w:tcPr>
-          <w:p>
-            <w:r>
-              <w:t>Employee Has No Record for Month</w:t>
+              <w:t>123456789</w:t>
+            </w:r>
+          </w:p>
+        </w:tc>
+        <w:tc>
+          <w:tcPr>
+            <w:tcW w:w="1604" w:type="dxa"/>
+          </w:tcPr>
+          <w:p>
+            <w:r>
+              <w:t>Employee Has No Record</w:t>
             </w:r>
           </w:p>
         </w:tc>
@@ -3169,10 +3086,10 @@
           <w:p>
             <w:r>
               <w:drawing>
-                <wp:inline distT="0" distB="0" distL="0" distR="0" wp14:anchorId="2A846B2A" wp14:editId="350FE5C1">
-                  <wp:extent cx="4320914" cy="868755"/>
-                  <wp:effectExtent l="0" t="0" r="3810" b="7620"/>
-                  <wp:docPr id="20" name="Picture 20"/>
+                <wp:inline distT="0" distB="0" distL="0" distR="0" wp14:anchorId="776490FB" wp14:editId="681AEB49">
+                  <wp:extent cx="4877223" cy="723963"/>
+                  <wp:effectExtent l="0" t="0" r="0" b="0"/>
+                  <wp:docPr id="43" name="Picture 43"/>
                   <wp:cNvGraphicFramePr>
                     <a:graphicFrameLocks xmlns:a="http://schemas.openxmlformats.org/drawingml/2006/main" noChangeAspect="1"/>
                   </wp:cNvGraphicFramePr>
@@ -3192,7 +3109,7 @@
                         <pic:spPr>
                           <a:xfrm>
                             <a:off x="0" y="0"/>
-                            <a:ext cx="4320914" cy="868755"/>
+                            <a:ext cx="4877223" cy="723963"/>
                           </a:xfrm>
                           <a:prstGeom prst="rect">
                             <a:avLst/>
@@ -3230,17 +3147,17 @@
           </w:tcPr>
           <w:p>
             <w:r>
-              <w:t>F4 - A</w:t>
-            </w:r>
-          </w:p>
-        </w:tc>
-        <w:tc>
-          <w:tcPr>
-            <w:tcW w:w="1409" w:type="dxa"/>
-          </w:tcPr>
-          <w:p>
-            <w:r>
-              <w:t>Generate Payslip: Employee Does not Exist</w:t>
+              <w:t>F4  -B</w:t>
+            </w:r>
+          </w:p>
+        </w:tc>
+        <w:tc>
+          <w:tcPr>
+            <w:tcW w:w="1409" w:type="dxa"/>
+          </w:tcPr>
+          <w:p>
+            <w:r>
+              <w:t>Generate Payslip: Employee No Record for Month</w:t>
             </w:r>
           </w:p>
         </w:tc>
@@ -3255,18 +3172,22 @@
           </w:p>
           <w:p>
             <w:r>
-              <w:t>555555555</w:t>
-            </w:r>
-          </w:p>
-          <w:p/>
-        </w:tc>
-        <w:tc>
-          <w:tcPr>
-            <w:tcW w:w="1604" w:type="dxa"/>
-          </w:tcPr>
-          <w:p>
-            <w:r>
-              <w:t>Employee Does Not Exist</w:t>
+              <w:t>678912345</w:t>
+            </w:r>
+          </w:p>
+          <w:p>
+            <w:r>
+              <w:t>3</w:t>
+            </w:r>
+          </w:p>
+        </w:tc>
+        <w:tc>
+          <w:tcPr>
+            <w:tcW w:w="1604" w:type="dxa"/>
+          </w:tcPr>
+          <w:p>
+            <w:r>
+              <w:t>Employee Has No Record for Month</w:t>
             </w:r>
           </w:p>
         </w:tc>
@@ -3277,10 +3198,10 @@
           <w:p>
             <w:r>
               <w:drawing>
-                <wp:inline distT="0" distB="0" distL="0" distR="0" wp14:anchorId="22CF7A0A" wp14:editId="0C898423">
-                  <wp:extent cx="4762913" cy="708721"/>
+                <wp:inline distT="0" distB="0" distL="0" distR="0" wp14:anchorId="1D607C64" wp14:editId="1990CCD1">
+                  <wp:extent cx="3718882" cy="823031"/>
                   <wp:effectExtent l="0" t="0" r="0" b="0"/>
-                  <wp:docPr id="23" name="Picture 23"/>
+                  <wp:docPr id="44" name="Picture 44"/>
                   <wp:cNvGraphicFramePr>
                     <a:graphicFrameLocks xmlns:a="http://schemas.openxmlformats.org/drawingml/2006/main" noChangeAspect="1"/>
                   </wp:cNvGraphicFramePr>
@@ -3300,7 +3221,7 @@
                         <pic:spPr>
                           <a:xfrm>
                             <a:off x="0" y="0"/>
-                            <a:ext cx="4762913" cy="708721"/>
+                            <a:ext cx="3718882" cy="823031"/>
                           </a:xfrm>
                           <a:prstGeom prst="rect">
                             <a:avLst/>
@@ -3338,22 +3259,17 @@
           </w:tcPr>
           <w:p>
             <w:r>
-              <w:t>F4 - B</w:t>
-            </w:r>
-          </w:p>
-        </w:tc>
-        <w:tc>
-          <w:tcPr>
-            <w:tcW w:w="1409" w:type="dxa"/>
-          </w:tcPr>
-          <w:p>
-            <w:r>
-              <w:t>Generate Payslip:</w:t>
-            </w:r>
-          </w:p>
-          <w:p>
-            <w:r>
-              <w:t>Invalid Month</w:t>
+              <w:t>F4 - A</w:t>
+            </w:r>
+          </w:p>
+        </w:tc>
+        <w:tc>
+          <w:tcPr>
+            <w:tcW w:w="1409" w:type="dxa"/>
+          </w:tcPr>
+          <w:p>
+            <w:r>
+              <w:t>Generate Payslip: Employee Does not Exist</w:t>
             </w:r>
           </w:p>
         </w:tc>
@@ -3368,33 +3284,18 @@
           </w:p>
           <w:p>
             <w:r>
-              <w:t>678912345</w:t>
-            </w:r>
-          </w:p>
-          <w:p>
-            <w:r>
-              <w:t>-1</w:t>
-            </w:r>
-          </w:p>
-          <w:p>
-            <w:r>
-              <w:t>13</w:t>
-            </w:r>
-          </w:p>
-          <w:p/>
-        </w:tc>
-        <w:tc>
-          <w:tcPr>
-            <w:tcW w:w="1604" w:type="dxa"/>
-          </w:tcPr>
-          <w:p>
-            <w:r>
-              <w:t>Invalid month</w:t>
-            </w:r>
-          </w:p>
-          <w:p>
-            <w:r>
-              <w:t>Invalid month</w:t>
+              <w:t>555555555</w:t>
+            </w:r>
+          </w:p>
+          <w:p/>
+        </w:tc>
+        <w:tc>
+          <w:tcPr>
+            <w:tcW w:w="1604" w:type="dxa"/>
+          </w:tcPr>
+          <w:p>
+            <w:r>
+              <w:t>Employee Does Not Exist</w:t>
             </w:r>
           </w:p>
         </w:tc>
@@ -3405,10 +3306,10 @@
           <w:p>
             <w:r>
               <w:drawing>
-                <wp:inline distT="0" distB="0" distL="0" distR="0" wp14:anchorId="3AB6118D" wp14:editId="75CC2669">
-                  <wp:extent cx="3863675" cy="1569856"/>
-                  <wp:effectExtent l="0" t="0" r="3810" b="0"/>
-                  <wp:docPr id="24" name="Picture 24"/>
+                <wp:inline distT="0" distB="0" distL="0" distR="0" wp14:anchorId="65501D03" wp14:editId="4D75F34D">
+                  <wp:extent cx="4724809" cy="716342"/>
+                  <wp:effectExtent l="0" t="0" r="0" b="7620"/>
+                  <wp:docPr id="45" name="Picture 45"/>
                   <wp:cNvGraphicFramePr>
                     <a:graphicFrameLocks xmlns:a="http://schemas.openxmlformats.org/drawingml/2006/main" noChangeAspect="1"/>
                   </wp:cNvGraphicFramePr>
@@ -3428,7 +3329,7 @@
                         <pic:spPr>
                           <a:xfrm>
                             <a:off x="0" y="0"/>
-                            <a:ext cx="3863675" cy="1569856"/>
+                            <a:ext cx="4724809" cy="716342"/>
                           </a:xfrm>
                           <a:prstGeom prst="rect">
                             <a:avLst/>
@@ -3462,36 +3363,11 @@
       <w:tr>
         <w:tc>
           <w:tcPr>
-            <w:tcW w:w="22224" w:type="dxa"/>
-            <w:gridSpan w:val="7"/>
-          </w:tcPr>
-          <w:p>
-            <w:pPr>
-              <w:jc w:val="center"/>
-            </w:pPr>
-            <w:r>
-              <w:t>CLEAR DATA FILES</w:t>
-            </w:r>
-          </w:p>
-        </w:tc>
-      </w:tr>
-      <w:tr>
-        <w:tc>
-          <w:tcPr>
-            <w:tcW w:w="798" w:type="dxa"/>
-          </w:tcPr>
-          <w:p>
-            <w:r>
-              <w:t>F</w:t>
-            </w:r>
-            <w:r>
-              <w:t>V</w:t>
-            </w:r>
-            <w:r>
-              <w:t xml:space="preserve">4 - </w:t>
-            </w:r>
-            <w:r>
-              <w:t>EXTRA</w:t>
+            <w:tcW w:w="798" w:type="dxa"/>
+          </w:tcPr>
+          <w:p>
+            <w:r>
+              <w:t>F4 - B</w:t>
             </w:r>
           </w:p>
         </w:tc>
@@ -3506,7 +3382,7 @@
           </w:p>
           <w:p>
             <w:r>
-              <w:t>No Employees</w:t>
+              <w:t>Invalid Month</w:t>
             </w:r>
           </w:p>
         </w:tc>
@@ -3519,14 +3395,35 @@
               <w:t>D</w:t>
             </w:r>
           </w:p>
-        </w:tc>
-        <w:tc>
-          <w:tcPr>
-            <w:tcW w:w="1604" w:type="dxa"/>
-          </w:tcPr>
-          <w:p>
-            <w:r>
-              <w:t>No employees</w:t>
+          <w:p>
+            <w:r>
+              <w:t>678912345</w:t>
+            </w:r>
+          </w:p>
+          <w:p>
+            <w:r>
+              <w:t>-1</w:t>
+            </w:r>
+          </w:p>
+          <w:p>
+            <w:r>
+              <w:t>13</w:t>
+            </w:r>
+          </w:p>
+          <w:p/>
+        </w:tc>
+        <w:tc>
+          <w:tcPr>
+            <w:tcW w:w="1604" w:type="dxa"/>
+          </w:tcPr>
+          <w:p>
+            <w:r>
+              <w:t>Invalid month</w:t>
+            </w:r>
+          </w:p>
+          <w:p>
+            <w:r>
+              <w:t>Invalid month</w:t>
             </w:r>
           </w:p>
         </w:tc>
@@ -3537,10 +3434,10 @@
           <w:p>
             <w:r>
               <w:drawing>
-                <wp:inline distT="0" distB="0" distL="0" distR="0" wp14:anchorId="18AA3BEC" wp14:editId="55C99377">
-                  <wp:extent cx="3871295" cy="434378"/>
-                  <wp:effectExtent l="0" t="0" r="0" b="3810"/>
-                  <wp:docPr id="25" name="Picture 25"/>
+                <wp:inline distT="0" distB="0" distL="0" distR="0" wp14:anchorId="48805C50" wp14:editId="7F624406">
+                  <wp:extent cx="3756986" cy="1562235"/>
+                  <wp:effectExtent l="0" t="0" r="0" b="0"/>
+                  <wp:docPr id="46" name="Picture 46"/>
                   <wp:cNvGraphicFramePr>
                     <a:graphicFrameLocks xmlns:a="http://schemas.openxmlformats.org/drawingml/2006/main" noChangeAspect="1"/>
                   </wp:cNvGraphicFramePr>
@@ -3560,7 +3457,7 @@
                         <pic:spPr>
                           <a:xfrm>
                             <a:off x="0" y="0"/>
-                            <a:ext cx="3871295" cy="434378"/>
+                            <a:ext cx="3756986" cy="1562235"/>
                           </a:xfrm>
                           <a:prstGeom prst="rect">
                             <a:avLst/>
@@ -3594,21 +3491,43 @@
       <w:tr>
         <w:tc>
           <w:tcPr>
-            <w:tcW w:w="798" w:type="dxa"/>
-          </w:tcPr>
-          <w:p>
-            <w:r>
-              <w:t>FV1 - EXTRA</w:t>
-            </w:r>
-          </w:p>
-        </w:tc>
-        <w:tc>
-          <w:tcPr>
-            <w:tcW w:w="1409" w:type="dxa"/>
-          </w:tcPr>
-          <w:p>
-            <w:r>
-              <w:t>Display Employees:</w:t>
+            <w:tcW w:w="22224" w:type="dxa"/>
+            <w:gridSpan w:val="7"/>
+          </w:tcPr>
+          <w:p>
+            <w:pPr>
+              <w:jc w:val="center"/>
+            </w:pPr>
+          </w:p>
+        </w:tc>
+      </w:tr>
+      <w:tr>
+        <w:tc>
+          <w:tcPr>
+            <w:tcW w:w="798" w:type="dxa"/>
+          </w:tcPr>
+          <w:p>
+            <w:r>
+              <w:t>F</w:t>
+            </w:r>
+            <w:r>
+              <w:t>V</w:t>
+            </w:r>
+            <w:r>
+              <w:t xml:space="preserve">4 - </w:t>
+            </w:r>
+            <w:r>
+              <w:t>EXTRA</w:t>
+            </w:r>
+          </w:p>
+        </w:tc>
+        <w:tc>
+          <w:tcPr>
+            <w:tcW w:w="1409" w:type="dxa"/>
+          </w:tcPr>
+          <w:p>
+            <w:r>
+              <w:t>Generate Payslip:</w:t>
             </w:r>
           </w:p>
           <w:p>
@@ -3623,7 +3542,7 @@
           </w:tcPr>
           <w:p>
             <w:r>
-              <w:t>A</w:t>
+              <w:t>D</w:t>
             </w:r>
           </w:p>
         </w:tc>
@@ -3644,10 +3563,10 @@
           <w:p>
             <w:r>
               <w:drawing>
-                <wp:inline distT="0" distB="0" distL="0" distR="0" wp14:anchorId="661F2518" wp14:editId="53DEE774">
-                  <wp:extent cx="4000847" cy="525826"/>
-                  <wp:effectExtent l="0" t="0" r="0" b="7620"/>
-                  <wp:docPr id="26" name="Picture 26"/>
+                <wp:inline distT="0" distB="0" distL="0" distR="0" wp14:anchorId="7DF5D1F5" wp14:editId="5A84949F">
+                  <wp:extent cx="1760373" cy="236240"/>
+                  <wp:effectExtent l="0" t="0" r="0" b="0"/>
+                  <wp:docPr id="47" name="Picture 47"/>
                   <wp:cNvGraphicFramePr>
                     <a:graphicFrameLocks xmlns:a="http://schemas.openxmlformats.org/drawingml/2006/main" noChangeAspect="1"/>
                   </wp:cNvGraphicFramePr>
@@ -3667,7 +3586,7 @@
                         <pic:spPr>
                           <a:xfrm>
                             <a:off x="0" y="0"/>
-                            <a:ext cx="4000847" cy="525826"/>
+                            <a:ext cx="1760373" cy="236240"/>
                           </a:xfrm>
                           <a:prstGeom prst="rect">
                             <a:avLst/>
@@ -3687,6 +3606,116 @@
           </w:tcPr>
           <w:p>
             <w:r>
+              <w:t>Y</w:t>
+            </w:r>
+            <w:r>
+              <w:t>es</w:t>
+            </w:r>
+          </w:p>
+        </w:tc>
+        <w:tc>
+          <w:tcPr>
+            <w:tcW w:w="2520" w:type="dxa"/>
+          </w:tcPr>
+          <w:p/>
+        </w:tc>
+      </w:tr>
+      <w:tr>
+        <w:tc>
+          <w:tcPr>
+            <w:tcW w:w="798" w:type="dxa"/>
+          </w:tcPr>
+          <w:p>
+            <w:r>
+              <w:t>FV1 - EXTRA</w:t>
+            </w:r>
+          </w:p>
+        </w:tc>
+        <w:tc>
+          <w:tcPr>
+            <w:tcW w:w="1409" w:type="dxa"/>
+          </w:tcPr>
+          <w:p>
+            <w:r>
+              <w:t>Display Employees:</w:t>
+            </w:r>
+          </w:p>
+          <w:p>
+            <w:r>
+              <w:t>No Employees</w:t>
+            </w:r>
+          </w:p>
+        </w:tc>
+        <w:tc>
+          <w:tcPr>
+            <w:tcW w:w="1265" w:type="dxa"/>
+          </w:tcPr>
+          <w:p>
+            <w:r>
+              <w:t>A</w:t>
+            </w:r>
+          </w:p>
+        </w:tc>
+        <w:tc>
+          <w:tcPr>
+            <w:tcW w:w="1604" w:type="dxa"/>
+          </w:tcPr>
+          <w:p>
+            <w:r>
+              <w:t>No employees</w:t>
+            </w:r>
+          </w:p>
+        </w:tc>
+        <w:tc>
+          <w:tcPr>
+            <w:tcW w:w="13638" w:type="dxa"/>
+          </w:tcPr>
+          <w:p>
+            <w:r>
+              <w:drawing>
+                <wp:inline distT="0" distB="0" distL="0" distR="0" wp14:anchorId="4704B8BB" wp14:editId="1B2FBD78">
+                  <wp:extent cx="1760373" cy="236240"/>
+                  <wp:effectExtent l="0" t="0" r="0" b="0"/>
+                  <wp:docPr id="48" name="Picture 48"/>
+                  <wp:cNvGraphicFramePr>
+                    <a:graphicFrameLocks xmlns:a="http://schemas.openxmlformats.org/drawingml/2006/main" noChangeAspect="1"/>
+                  </wp:cNvGraphicFramePr>
+                  <a:graphic xmlns:a="http://schemas.openxmlformats.org/drawingml/2006/main">
+                    <a:graphicData uri="http://schemas.openxmlformats.org/drawingml/2006/picture">
+                      <pic:pic xmlns:pic="http://schemas.openxmlformats.org/drawingml/2006/picture">
+                        <pic:nvPicPr>
+                          <pic:cNvPr id="1" name=""/>
+                          <pic:cNvPicPr/>
+                        </pic:nvPicPr>
+                        <pic:blipFill>
+                          <a:blip r:embed="rId27"/>
+                          <a:stretch>
+                            <a:fillRect/>
+                          </a:stretch>
+                        </pic:blipFill>
+                        <pic:spPr>
+                          <a:xfrm>
+                            <a:off x="0" y="0"/>
+                            <a:ext cx="1760373" cy="236240"/>
+                          </a:xfrm>
+                          <a:prstGeom prst="rect">
+                            <a:avLst/>
+                          </a:prstGeom>
+                        </pic:spPr>
+                      </pic:pic>
+                    </a:graphicData>
+                  </a:graphic>
+                </wp:inline>
+              </w:drawing>
+            </w:r>
+          </w:p>
+        </w:tc>
+        <w:tc>
+          <w:tcPr>
+            <w:tcW w:w="990" w:type="dxa"/>
+          </w:tcPr>
+          <w:p>
+            <w:r>
               <w:t>Yes</w:t>
             </w:r>
           </w:p>
@@ -3746,10 +3775,142 @@
           <w:p>
             <w:r>
               <w:drawing>
-                <wp:inline distT="0" distB="0" distL="0" distR="0" wp14:anchorId="1DCE36D9" wp14:editId="0B1AE24D">
-                  <wp:extent cx="4099915" cy="556308"/>
+                <wp:inline distT="0" distB="0" distL="0" distR="0" wp14:anchorId="6386A095" wp14:editId="3ECB547D">
+                  <wp:extent cx="1760373" cy="236240"/>
                   <wp:effectExtent l="0" t="0" r="0" b="0"/>
-                  <wp:docPr id="27" name="Picture 27"/>
+                  <wp:docPr id="49" name="Picture 49"/>
+                  <wp:cNvGraphicFramePr>
+                    <a:graphicFrameLocks xmlns:a="http://schemas.openxmlformats.org/drawingml/2006/main" noChangeAspect="1"/>
+                  </wp:cNvGraphicFramePr>
+                  <a:graphic xmlns:a="http://schemas.openxmlformats.org/drawingml/2006/main">
+                    <a:graphicData uri="http://schemas.openxmlformats.org/drawingml/2006/picture">
+                      <pic:pic xmlns:pic="http://schemas.openxmlformats.org/drawingml/2006/picture">
+                        <pic:nvPicPr>
+                          <pic:cNvPr id="1" name=""/>
+                          <pic:cNvPicPr/>
+                        </pic:nvPicPr>
+                        <pic:blipFill>
+                          <a:blip r:embed="rId27"/>
+                          <a:stretch>
+                            <a:fillRect/>
+                          </a:stretch>
+                        </pic:blipFill>
+                        <pic:spPr>
+                          <a:xfrm>
+                            <a:off x="0" y="0"/>
+                            <a:ext cx="1760373" cy="236240"/>
+                          </a:xfrm>
+                          <a:prstGeom prst="rect">
+                            <a:avLst/>
+                          </a:prstGeom>
+                        </pic:spPr>
+                      </pic:pic>
+                    </a:graphicData>
+                  </a:graphic>
+                </wp:inline>
+              </w:drawing>
+            </w:r>
+          </w:p>
+        </w:tc>
+        <w:tc>
+          <w:tcPr>
+            <w:tcW w:w="990" w:type="dxa"/>
+          </w:tcPr>
+          <w:p>
+            <w:r>
+              <w:t>Yes</w:t>
+            </w:r>
+          </w:p>
+        </w:tc>
+        <w:tc>
+          <w:tcPr>
+            <w:tcW w:w="2520" w:type="dxa"/>
+          </w:tcPr>
+          <w:p/>
+        </w:tc>
+      </w:tr>
+      <w:tr>
+        <w:tc>
+          <w:tcPr>
+            <w:tcW w:w="798" w:type="dxa"/>
+          </w:tcPr>
+          <w:p>
+            <w:r>
+              <w:t>FV2 – EXTRA</w:t>
+            </w:r>
+          </w:p>
+        </w:tc>
+        <w:tc>
+          <w:tcPr>
+            <w:tcW w:w="1409" w:type="dxa"/>
+          </w:tcPr>
+          <w:p>
+            <w:r>
+              <w:t>Add Employee: No Employees</w:t>
+            </w:r>
+          </w:p>
+        </w:tc>
+        <w:tc>
+          <w:tcPr>
+            <w:tcW w:w="1265" w:type="dxa"/>
+          </w:tcPr>
+          <w:p>
+            <w:r>
+              <w:t>B</w:t>
+            </w:r>
+          </w:p>
+          <w:p>
+            <w:r>
+              <w:t>123456789</w:t>
+            </w:r>
+          </w:p>
+          <w:p>
+            <w:r>
+              <w:t>Li</w:t>
+            </w:r>
+          </w:p>
+          <w:p>
+            <w:r>
+              <w:t>Jo</w:t>
+            </w:r>
+          </w:p>
+          <w:p>
+            <w:r>
+              <w:t>Accounting</w:t>
+            </w:r>
+          </w:p>
+          <w:p>
+            <w:r>
+              <w:t>10</w:t>
+            </w:r>
+          </w:p>
+          <w:p>
+            <w:r>
+              <w:t>a</w:t>
+            </w:r>
+          </w:p>
+        </w:tc>
+        <w:tc>
+          <w:tcPr>
+            <w:tcW w:w="1604" w:type="dxa"/>
+          </w:tcPr>
+          <w:p>
+            <w:r>
+              <w:t>12345789, Li Jo,  Accounting, 10</w:t>
+            </w:r>
+          </w:p>
+        </w:tc>
+        <w:tc>
+          <w:tcPr>
+            <w:tcW w:w="13638" w:type="dxa"/>
+          </w:tcPr>
+          <w:p>
+            <w:r>
+              <w:drawing>
+                <wp:inline distT="0" distB="0" distL="0" distR="0" wp14:anchorId="75C94C80" wp14:editId="4688C7B5">
+                  <wp:extent cx="5578323" cy="472481"/>
+                  <wp:effectExtent l="0" t="0" r="3810" b="3810"/>
+                  <wp:docPr id="50" name="Picture 50"/>
                   <wp:cNvGraphicFramePr>
                     <a:graphicFrameLocks xmlns:a="http://schemas.openxmlformats.org/drawingml/2006/main" noChangeAspect="1"/>
                   </wp:cNvGraphicFramePr>
@@ -3769,7 +3930,7 @@
                         <pic:spPr>
                           <a:xfrm>
                             <a:off x="0" y="0"/>
-                            <a:ext cx="4099915" cy="556308"/>
+                            <a:ext cx="5578323" cy="472481"/>
                           </a:xfrm>
                           <a:prstGeom prst="rect">
                             <a:avLst/>
@@ -3807,138 +3968,6 @@
           </w:tcPr>
           <w:p>
             <w:r>
-              <w:t>FV2 – EXTRA</w:t>
-            </w:r>
-          </w:p>
-        </w:tc>
-        <w:tc>
-          <w:tcPr>
-            <w:tcW w:w="1409" w:type="dxa"/>
-          </w:tcPr>
-          <w:p>
-            <w:r>
-              <w:t>Add Employee: No Employees</w:t>
-            </w:r>
-          </w:p>
-        </w:tc>
-        <w:tc>
-          <w:tcPr>
-            <w:tcW w:w="1265" w:type="dxa"/>
-          </w:tcPr>
-          <w:p>
-            <w:r>
-              <w:t>B</w:t>
-            </w:r>
-          </w:p>
-          <w:p>
-            <w:r>
-              <w:t>123456789</w:t>
-            </w:r>
-          </w:p>
-          <w:p>
-            <w:r>
-              <w:t>Li</w:t>
-            </w:r>
-          </w:p>
-          <w:p>
-            <w:r>
-              <w:t>Jo</w:t>
-            </w:r>
-          </w:p>
-          <w:p>
-            <w:r>
-              <w:t>Accounting</w:t>
-            </w:r>
-          </w:p>
-          <w:p>
-            <w:r>
-              <w:t>10</w:t>
-            </w:r>
-          </w:p>
-          <w:p>
-            <w:r>
-              <w:t>a</w:t>
-            </w:r>
-          </w:p>
-        </w:tc>
-        <w:tc>
-          <w:tcPr>
-            <w:tcW w:w="1604" w:type="dxa"/>
-          </w:tcPr>
-          <w:p>
-            <w:r>
-              <w:t>12345789, Li Jo,  Accounting, 10</w:t>
-            </w:r>
-          </w:p>
-        </w:tc>
-        <w:tc>
-          <w:tcPr>
-            <w:tcW w:w="13638" w:type="dxa"/>
-          </w:tcPr>
-          <w:p>
-            <w:r>
-              <w:drawing>
-                <wp:inline distT="0" distB="0" distL="0" distR="0" wp14:anchorId="650DE68D" wp14:editId="6152A54F">
-                  <wp:extent cx="5593565" cy="259102"/>
-                  <wp:effectExtent l="0" t="0" r="7620" b="7620"/>
-                  <wp:docPr id="28" name="Picture 28"/>
-                  <wp:cNvGraphicFramePr>
-                    <a:graphicFrameLocks xmlns:a="http://schemas.openxmlformats.org/drawingml/2006/main" noChangeAspect="1"/>
-                  </wp:cNvGraphicFramePr>
-                  <a:graphic xmlns:a="http://schemas.openxmlformats.org/drawingml/2006/main">
-                    <a:graphicData uri="http://schemas.openxmlformats.org/drawingml/2006/picture">
-                      <pic:pic xmlns:pic="http://schemas.openxmlformats.org/drawingml/2006/picture">
-                        <pic:nvPicPr>
-                          <pic:cNvPr id="1" name=""/>
-                          <pic:cNvPicPr/>
-                        </pic:nvPicPr>
-                        <pic:blipFill>
-                          <a:blip r:embed="rId29"/>
-                          <a:stretch>
-                            <a:fillRect/>
-                          </a:stretch>
-                        </pic:blipFill>
-                        <pic:spPr>
-                          <a:xfrm>
-                            <a:off x="0" y="0"/>
-                            <a:ext cx="5593565" cy="259102"/>
-                          </a:xfrm>
-                          <a:prstGeom prst="rect">
-                            <a:avLst/>
-                          </a:prstGeom>
-                        </pic:spPr>
-                      </pic:pic>
-                    </a:graphicData>
-                  </a:graphic>
-                </wp:inline>
-              </w:drawing>
-            </w:r>
-          </w:p>
-        </w:tc>
-        <w:tc>
-          <w:tcPr>
-            <w:tcW w:w="990" w:type="dxa"/>
-          </w:tcPr>
-          <w:p>
-            <w:r>
-              <w:t>Tes</w:t>
-            </w:r>
-          </w:p>
-        </w:tc>
-        <w:tc>
-          <w:tcPr>
-            <w:tcW w:w="2520" w:type="dxa"/>
-          </w:tcPr>
-          <w:p/>
-        </w:tc>
-      </w:tr>
-      <w:tr>
-        <w:tc>
-          <w:tcPr>
-            <w:tcW w:w="798" w:type="dxa"/>
-          </w:tcPr>
-          <w:p>
-            <w:r>
               <w:t>EXTRA</w:t>
             </w:r>
           </w:p>
@@ -3995,10 +4024,7 @@
           </w:tcPr>
           <w:p>
             <w:r>
-              <w:t>Y</w:t>
-            </w:r>
-            <w:r>
-              <w:t>es</w:t>
+              <w:t>Yes</w:t>
             </w:r>
           </w:p>
         </w:tc>

</xml_diff>